<commit_message>
bugfixes to dark processing and manual updates
</commit_message>
<xml_diff>
--- a/help/User's Manual.docx
+++ b/help/User's Manual.docx
@@ -2819,14 +2819,27 @@
       <w:r>
         <w:t xml:space="preserve">Figure </w:t>
       </w:r>
-      <w:fldSimple w:instr=" SEQ Figure \* ARABIC ">
-        <w:r>
-          <w:rPr>
-            <w:noProof/>
-          </w:rPr>
-          <w:t>1</w:t>
-        </w:r>
-      </w:fldSimple>
+      <w:r>
+        <w:fldChar w:fldCharType="begin"/>
+      </w:r>
+      <w:r>
+        <w:instrText xml:space="preserve"> SEQ Figure \* ARABIC </w:instrText>
+      </w:r>
+      <w:r>
+        <w:fldChar w:fldCharType="separate"/>
+      </w:r>
+      <w:r>
+        <w:rPr>
+          <w:noProof/>
+        </w:rPr>
+        <w:t>1</w:t>
+      </w:r>
+      <w:r>
+        <w:rPr>
+          <w:noProof/>
+        </w:rPr>
+        <w:fldChar w:fldCharType="end"/>
+      </w:r>
       <w:bookmarkEnd w:id="11"/>
       <w:r>
         <w:t>: Make sure to use these settings in Adobe’s DNG converter!</w:t>
@@ -3292,14 +3305,27 @@
       <w:r>
         <w:t xml:space="preserve">Figure </w:t>
       </w:r>
-      <w:fldSimple w:instr=" SEQ Figure \* ARABIC ">
-        <w:r>
-          <w:rPr>
-            <w:noProof/>
-          </w:rPr>
-          <w:t>2</w:t>
-        </w:r>
-      </w:fldSimple>
+      <w:r>
+        <w:fldChar w:fldCharType="begin"/>
+      </w:r>
+      <w:r>
+        <w:instrText xml:space="preserve"> SEQ Figure \* ARABIC </w:instrText>
+      </w:r>
+      <w:r>
+        <w:fldChar w:fldCharType="separate"/>
+      </w:r>
+      <w:r>
+        <w:rPr>
+          <w:noProof/>
+        </w:rPr>
+        <w:t>2</w:t>
+      </w:r>
+      <w:r>
+        <w:rPr>
+          <w:noProof/>
+        </w:rPr>
+        <w:fldChar w:fldCharType="end"/>
+      </w:r>
       <w:bookmarkEnd w:id="15"/>
       <w:r>
         <w:t>: On your first start, ELF will ask you to identify your data folder.</w:t>
@@ -3509,14 +3535,27 @@
       <w:r>
         <w:t xml:space="preserve">Figure </w:t>
       </w:r>
-      <w:fldSimple w:instr=" SEQ Figure \* ARABIC ">
-        <w:r>
-          <w:rPr>
-            <w:noProof/>
-          </w:rPr>
-          <w:t>3</w:t>
-        </w:r>
-      </w:fldSimple>
+      <w:r>
+        <w:fldChar w:fldCharType="begin"/>
+      </w:r>
+      <w:r>
+        <w:instrText xml:space="preserve"> SEQ Figure \* ARABIC </w:instrText>
+      </w:r>
+      <w:r>
+        <w:fldChar w:fldCharType="separate"/>
+      </w:r>
+      <w:r>
+        <w:rPr>
+          <w:noProof/>
+        </w:rPr>
+        <w:t>3</w:t>
+      </w:r>
+      <w:r>
+        <w:rPr>
+          <w:noProof/>
+        </w:rPr>
+        <w:fldChar w:fldCharType="end"/>
+      </w:r>
       <w:bookmarkEnd w:id="16"/>
       <w:r>
         <w:t>: Next, select your main (=detailed) output folder</w:t>
@@ -3547,14 +3586,27 @@
       <w:r>
         <w:t xml:space="preserve">Figure </w:t>
       </w:r>
-      <w:fldSimple w:instr=" SEQ Figure \* ARABIC ">
-        <w:r>
-          <w:rPr>
-            <w:noProof/>
-          </w:rPr>
-          <w:t>4</w:t>
-        </w:r>
-      </w:fldSimple>
+      <w:r>
+        <w:fldChar w:fldCharType="begin"/>
+      </w:r>
+      <w:r>
+        <w:instrText xml:space="preserve"> SEQ Figure \* ARABIC </w:instrText>
+      </w:r>
+      <w:r>
+        <w:fldChar w:fldCharType="separate"/>
+      </w:r>
+      <w:r>
+        <w:rPr>
+          <w:noProof/>
+        </w:rPr>
+        <w:t>4</w:t>
+      </w:r>
+      <w:r>
+        <w:rPr>
+          <w:noProof/>
+        </w:rPr>
+        <w:fldChar w:fldCharType="end"/>
+      </w:r>
       <w:bookmarkEnd w:id="17"/>
       <w:r>
         <w:t>: Finally, select your public output folder</w:t>
@@ -3768,14 +3820,27 @@
       <w:r>
         <w:t xml:space="preserve">Figure </w:t>
       </w:r>
-      <w:fldSimple w:instr=" SEQ Figure \* ARABIC ">
-        <w:r>
-          <w:rPr>
-            <w:noProof/>
-          </w:rPr>
-          <w:t>5</w:t>
-        </w:r>
-      </w:fldSimple>
+      <w:r>
+        <w:fldChar w:fldCharType="begin"/>
+      </w:r>
+      <w:r>
+        <w:instrText xml:space="preserve"> SEQ Figure \* ARABIC </w:instrText>
+      </w:r>
+      <w:r>
+        <w:fldChar w:fldCharType="separate"/>
+      </w:r>
+      <w:r>
+        <w:rPr>
+          <w:noProof/>
+        </w:rPr>
+        <w:t>5</w:t>
+      </w:r>
+      <w:r>
+        <w:rPr>
+          <w:noProof/>
+        </w:rPr>
+        <w:fldChar w:fldCharType="end"/>
+      </w:r>
       <w:bookmarkEnd w:id="19"/>
       <w:r>
         <w:t xml:space="preserve">: The main ELF user interface. See </w:t>
@@ -3849,14 +3914,27 @@
       <w:r>
         <w:t xml:space="preserve">Table </w:t>
       </w:r>
-      <w:fldSimple w:instr=" SEQ Table \* ARABIC ">
-        <w:r>
-          <w:rPr>
-            <w:noProof/>
-          </w:rPr>
-          <w:t>1</w:t>
-        </w:r>
-      </w:fldSimple>
+      <w:r>
+        <w:fldChar w:fldCharType="begin"/>
+      </w:r>
+      <w:r>
+        <w:instrText xml:space="preserve"> SEQ Table \* ARABIC </w:instrText>
+      </w:r>
+      <w:r>
+        <w:fldChar w:fldCharType="separate"/>
+      </w:r>
+      <w:r>
+        <w:rPr>
+          <w:noProof/>
+        </w:rPr>
+        <w:t>1</w:t>
+      </w:r>
+      <w:r>
+        <w:rPr>
+          <w:noProof/>
+        </w:rPr>
+        <w:fldChar w:fldCharType="end"/>
+      </w:r>
       <w:bookmarkEnd w:id="20"/>
       <w:r>
         <w:t>: Functions of buttons in the main user interface</w:t>
@@ -5955,14 +6033,27 @@
       <w:r>
         <w:t xml:space="preserve">Table </w:t>
       </w:r>
-      <w:fldSimple w:instr=" SEQ Table \* ARABIC ">
-        <w:r>
-          <w:rPr>
-            <w:noProof/>
-          </w:rPr>
-          <w:t>2</w:t>
-        </w:r>
-      </w:fldSimple>
+      <w:r>
+        <w:fldChar w:fldCharType="begin"/>
+      </w:r>
+      <w:r>
+        <w:instrText xml:space="preserve"> SEQ Table \* ARABIC </w:instrText>
+      </w:r>
+      <w:r>
+        <w:fldChar w:fldCharType="separate"/>
+      </w:r>
+      <w:r>
+        <w:rPr>
+          <w:noProof/>
+        </w:rPr>
+        <w:t>2</w:t>
+      </w:r>
+      <w:r>
+        <w:rPr>
+          <w:noProof/>
+        </w:rPr>
+        <w:fldChar w:fldCharType="end"/>
+      </w:r>
       <w:bookmarkEnd w:id="21"/>
       <w:r>
         <w:t xml:space="preserve">: Examples from </w:t>
@@ -6399,14 +6490,27 @@
       <w:r>
         <w:t xml:space="preserve">Figure </w:t>
       </w:r>
-      <w:fldSimple w:instr=" SEQ Figure \* ARABIC ">
-        <w:r>
-          <w:rPr>
-            <w:noProof/>
-          </w:rPr>
-          <w:t>6</w:t>
-        </w:r>
-      </w:fldSimple>
+      <w:r>
+        <w:fldChar w:fldCharType="begin"/>
+      </w:r>
+      <w:r>
+        <w:instrText xml:space="preserve"> SEQ Figure \* ARABIC </w:instrText>
+      </w:r>
+      <w:r>
+        <w:fldChar w:fldCharType="separate"/>
+      </w:r>
+      <w:r>
+        <w:rPr>
+          <w:noProof/>
+        </w:rPr>
+        <w:t>6</w:t>
+      </w:r>
+      <w:r>
+        <w:rPr>
+          <w:noProof/>
+        </w:rPr>
+        <w:fldChar w:fldCharType="end"/>
+      </w:r>
       <w:bookmarkEnd w:id="22"/>
       <w:r>
         <w:t>: The “Explore” button displays a collage of all scenes in an environment. Click on any of the thumbnails to see an enlarged version. This view can be helpful to discover problematic scenes (i.e. with excessive saturation, or moving objects)</w:t>
@@ -6434,14 +6538,27 @@
       <w:r>
         <w:t xml:space="preserve">Figure </w:t>
       </w:r>
-      <w:fldSimple w:instr=" SEQ Figure \* ARABIC ">
-        <w:r>
-          <w:rPr>
-            <w:noProof/>
-          </w:rPr>
-          <w:t>7</w:t>
-        </w:r>
-      </w:fldSimple>
+      <w:r>
+        <w:fldChar w:fldCharType="begin"/>
+      </w:r>
+      <w:r>
+        <w:instrText xml:space="preserve"> SEQ Figure \* ARABIC </w:instrText>
+      </w:r>
+      <w:r>
+        <w:fldChar w:fldCharType="separate"/>
+      </w:r>
+      <w:r>
+        <w:rPr>
+          <w:noProof/>
+        </w:rPr>
+        <w:t>7</w:t>
+      </w:r>
+      <w:r>
+        <w:rPr>
+          <w:noProof/>
+        </w:rPr>
+        <w:fldChar w:fldCharType="end"/>
+      </w:r>
       <w:bookmarkEnd w:id="23"/>
       <w:r>
         <w:t xml:space="preserve">: The “Info” button shows </w:t>
@@ -6524,14 +6641,27 @@
       <w:r>
         <w:t xml:space="preserve">Figure </w:t>
       </w:r>
-      <w:fldSimple w:instr=" SEQ Figure \* ARABIC ">
-        <w:r>
-          <w:rPr>
-            <w:noProof/>
-          </w:rPr>
-          <w:t>8</w:t>
-        </w:r>
-      </w:fldSimple>
+      <w:r>
+        <w:fldChar w:fldCharType="begin"/>
+      </w:r>
+      <w:r>
+        <w:instrText xml:space="preserve"> SEQ Figure \* ARABIC </w:instrText>
+      </w:r>
+      <w:r>
+        <w:fldChar w:fldCharType="separate"/>
+      </w:r>
+      <w:r>
+        <w:rPr>
+          <w:noProof/>
+        </w:rPr>
+        <w:t>8</w:t>
+      </w:r>
+      <w:r>
+        <w:rPr>
+          <w:noProof/>
+        </w:rPr>
+        <w:fldChar w:fldCharType="end"/>
+      </w:r>
       <w:bookmarkEnd w:id="25"/>
       <w:r>
         <w:t>: The data format in the CSV output file for each environment</w:t>
@@ -6613,12 +6743,12 @@
       <w:pPr>
         <w:pStyle w:val="Heading3"/>
       </w:pPr>
-      <w:bookmarkStart w:id="28" w:name="_Toc104897513"/>
-      <w:bookmarkStart w:id="29" w:name="_Toc104897511"/>
+      <w:bookmarkStart w:id="28" w:name="_Toc104897511"/>
+      <w:bookmarkStart w:id="29" w:name="_Toc104897513"/>
       <w:r>
         <w:t>Bulk-calculating datasets</w:t>
       </w:r>
-      <w:bookmarkEnd w:id="29"/>
+      <w:bookmarkEnd w:id="28"/>
     </w:p>
     <w:p>
       <w:r>
@@ -6683,7 +6813,10 @@
       </w:r>
       <w:proofErr w:type="spellEnd"/>
       <w:r>
-        <w:t xml:space="preserve">, which will first ask you for your </w:t>
+        <w:t xml:space="preserve">, which </w:t>
+      </w:r>
+      <w:r>
+        <w:t xml:space="preserve">takes a path to your </w:t>
       </w:r>
       <w:r>
         <w:rPr>
@@ -6692,7 +6825,24 @@
         <w:t>data folder</w:t>
       </w:r>
       <w:r>
-        <w:t xml:space="preserve"> (i.e. the folder that contains all of your environment folders, which in turn contain the images). After you select the data folder and output folders, the program will calculate the mean images and intensity-related statistics for </w:t>
+        <w:t xml:space="preserve"> as an input argument (you </w:t>
+      </w:r>
+      <w:proofErr w:type="gramStart"/>
+      <w:r>
+        <w:t>will be prompted</w:t>
+      </w:r>
+      <w:proofErr w:type="gramEnd"/>
+      <w:r>
+        <w:t xml:space="preserve"> if you pass no argument). T</w:t>
+      </w:r>
+      <w:r>
+        <w:t xml:space="preserve">he program will </w:t>
+      </w:r>
+      <w:r>
+        <w:t xml:space="preserve">then </w:t>
+      </w:r>
+      <w:r>
+        <w:t xml:space="preserve">calculate the mean images and intensity-related statistics for </w:t>
       </w:r>
       <w:r>
         <w:rPr>
@@ -6701,7 +6851,23 @@
         <w:t>all</w:t>
       </w:r>
       <w:r>
-        <w:t xml:space="preserve"> environments in the data folder. Computation time depends largely on your processor; on a fast desktop machine, it should be no more than 1 min per scene.</w:t>
+        <w:t xml:space="preserve"> environments in the data folder. </w:t>
+      </w:r>
+      <w:r>
+        <w:t xml:space="preserve">After all computations </w:t>
+      </w:r>
+      <w:proofErr w:type="gramStart"/>
+      <w:r>
+        <w:t>are done</w:t>
+      </w:r>
+      <w:proofErr w:type="gramEnd"/>
+      <w:r>
+        <w:t xml:space="preserve">, a summary (including any errors that might have occurred) will be shown in the command window. </w:t>
+      </w:r>
+      <w:bookmarkStart w:id="30" w:name="_GoBack"/>
+      <w:bookmarkEnd w:id="30"/>
+      <w:r>
+        <w:t>Computation time depends largely on your processor; on a fast desktop machine, it should be no more than 1 min per scene.</w:t>
       </w:r>
     </w:p>
     <w:p>
@@ -6722,7 +6888,7 @@
       <w:r>
         <w:t xml:space="preserve"> file</w:t>
       </w:r>
-      <w:bookmarkEnd w:id="28"/>
+      <w:bookmarkEnd w:id="29"/>
     </w:p>
     <w:p>
       <w:r>
@@ -6964,11 +7130,11 @@
       <w:pPr>
         <w:pStyle w:val="Heading3"/>
       </w:pPr>
-      <w:bookmarkStart w:id="30" w:name="_Toc104897514"/>
+      <w:bookmarkStart w:id="31" w:name="_Toc104897514"/>
       <w:r>
         <w:t>Bracketing files</w:t>
       </w:r>
-      <w:bookmarkEnd w:id="30"/>
+      <w:bookmarkEnd w:id="31"/>
     </w:p>
     <w:p>
       <w:r>
@@ -7045,96 +7211,106 @@
       <w:pPr>
         <w:pStyle w:val="Heading3"/>
       </w:pPr>
-      <w:bookmarkStart w:id="31" w:name="_Toc104897515"/>
-      <w:bookmarkStart w:id="32" w:name="_Ref104906766"/>
+      <w:bookmarkStart w:id="32" w:name="_Toc104897515"/>
+      <w:bookmarkStart w:id="33" w:name="_Ref104906766"/>
       <w:r>
         <w:t>Dark images</w:t>
       </w:r>
-      <w:bookmarkEnd w:id="31"/>
       <w:bookmarkEnd w:id="32"/>
-    </w:p>
-    <w:p>
-      <w:r>
-        <w:t>Our calibration measurements have shown that for short exposures and low ISO values, noise in the Nikon cameras is low and predictable. However, once you exceed certain threshold values (for the D850: exposures &gt;</w:t>
-      </w:r>
-      <w:proofErr w:type="gramStart"/>
-      <w:r>
-        <w:t>1s</w:t>
-      </w:r>
-      <w:proofErr w:type="gramEnd"/>
-      <w:r>
-        <w:t xml:space="preserve"> or ISO &gt;1600), noise needs to be corrected</w:t>
-      </w:r>
-      <w:r>
-        <w:t xml:space="preserve"> for</w:t>
-      </w:r>
-      <w:r>
-        <w:t>. This is ideally done by taking dark images</w:t>
-      </w:r>
-      <w:r>
-        <w:t>, i.e. images that are taken in exactly the same circumstances as the real images (i.e. same camera settings, same temperature, …)</w:t>
-      </w:r>
-      <w:r>
-        <w:t>, but with the light path into the camera blocked, e.g. by putting on the lens cap and/or tightly covering the camera with a black cloth</w:t>
-      </w:r>
-      <w:r>
-        <w:t>.</w:t>
-      </w:r>
-      <w:r>
-        <w:t xml:space="preserve"> When you record an ELF measurement where dark images are necessary, simply record one or more dark images at EACH COMBINATION OF exposure/ISO settings that you use in your measurement</w:t>
-      </w:r>
-      <w:r>
-        <w:t xml:space="preserve"> (Aperture does not affect the internal noise, so its value </w:t>
-      </w:r>
-      <w:proofErr w:type="gramStart"/>
-      <w:r>
-        <w:t>will be ignored</w:t>
-      </w:r>
-      <w:proofErr w:type="gramEnd"/>
-      <w:r>
-        <w:t>)</w:t>
-      </w:r>
-      <w:r>
-        <w:t xml:space="preserve">. </w:t>
-      </w:r>
-      <w:r>
-        <w:t>For a lo</w:t>
-      </w:r>
-      <w:r>
-        <w:t xml:space="preserve">nger measurement, consider taking </w:t>
-      </w:r>
-      <w:r>
-        <w:t>at least two sets of dark images at each setting, one before and one after your recording session. If ELF finds two (or more) such images for a given setting, it will linearly interpolate the noise between those two (or more) times.</w:t>
-      </w:r>
-    </w:p>
-    <w:p>
-      <w:pPr>
-        <w:rPr>
-          <w:highlight w:val="yellow"/>
-        </w:rPr>
-      </w:pPr>
-      <w:r>
-        <w:t>To use the dark images, simple place them (after DNG conversion, of course) in a folder named “dark” inside your environment folder. ELF will automatically correct all images in that environment that use those same exposure/ISO settings.</w:t>
-      </w:r>
-    </w:p>
-    <w:p>
-      <w:pPr>
-        <w:pStyle w:val="Heading2"/>
-        <w:rPr>
-          <w:lang w:val="en-AU"/>
-        </w:rPr>
-      </w:pPr>
-      <w:bookmarkStart w:id="33" w:name="_Toc104897516"/>
-      <w:r>
-        <w:rPr>
-          <w:lang w:val="en-AU"/>
-        </w:rPr>
-        <w:t>FAQ / Troubleshooting</w:t>
-      </w:r>
       <w:bookmarkEnd w:id="33"/>
     </w:p>
     <w:p>
       <w:r>
+        <w:t>Our calibration measurements have shown that for short exposures and low ISO values, noise in the Nikon cameras is low and predictable. However, once you exceed certain threshold values (for the D850: exposures &gt;</w:t>
+      </w:r>
+      <w:proofErr w:type="gramStart"/>
+      <w:r>
+        <w:t>1s</w:t>
+      </w:r>
+      <w:proofErr w:type="gramEnd"/>
+      <w:r>
+        <w:t xml:space="preserve"> or ISO &gt;1600), noise needs to be corrected</w:t>
+      </w:r>
+      <w:r>
+        <w:t xml:space="preserve"> for</w:t>
+      </w:r>
+      <w:r>
+        <w:t>. This is ideally done by taking dark images</w:t>
+      </w:r>
+      <w:r>
+        <w:t>, i.e. images that are taken in exactly the same circumstances as the real images (i.e. same camera settings, same temperature, …)</w:t>
+      </w:r>
+      <w:r>
+        <w:t>, but with the light path into the camera blocked, e.g. by putting on the lens cap and/or tightly covering the camera with a black cloth</w:t>
+      </w:r>
+      <w:r>
+        <w:t>.</w:t>
+      </w:r>
+      <w:r>
+        <w:t xml:space="preserve"> When you record an ELF measurement where dark images are necessary, simply record one or more dark images at EACH COMBINATION OF exposure/ISO settings that you use in your measurement</w:t>
+      </w:r>
+      <w:r>
+        <w:t xml:space="preserve"> (Aperture does not affect the internal noise, so its value </w:t>
+      </w:r>
+      <w:proofErr w:type="gramStart"/>
+      <w:r>
+        <w:t>will be ignored</w:t>
+      </w:r>
+      <w:proofErr w:type="gramEnd"/>
+      <w:r>
+        <w:t>)</w:t>
+      </w:r>
+      <w:r>
+        <w:t xml:space="preserve">. </w:t>
+      </w:r>
+      <w:r>
+        <w:t>For a lo</w:t>
+      </w:r>
+      <w:r>
+        <w:t xml:space="preserve">nger measurement, consider taking </w:t>
+      </w:r>
+      <w:r>
+        <w:t>at least two sets of dark images at each setting, one before and one after your recording session. If ELF finds two (or more) such images for a given setting, it will linearly interpolate the noise between those two (or more) times</w:t>
+      </w:r>
+      <w:r>
+        <w:rPr>
+          <w:rStyle w:val="FootnoteReference"/>
+        </w:rPr>
+        <w:footnoteReference w:id="1"/>
+      </w:r>
+      <w:r>
+        <w:t>.</w:t>
+      </w:r>
+    </w:p>
+    <w:p>
+      <w:pPr>
+        <w:rPr>
+          <w:highlight w:val="yellow"/>
+        </w:rPr>
+      </w:pPr>
+      <w:r>
+        <w:t>To use the dark images, simple place them (after DNG conversion, of course) in a folder named “dark” inside your environment folder. ELF will automatically correct all images in that environment that use those same exposure/ISO settings.</w:t>
+      </w:r>
+    </w:p>
+    <w:p>
+      <w:pPr>
+        <w:pStyle w:val="Heading2"/>
+        <w:rPr>
+          <w:lang w:val="en-AU"/>
+        </w:rPr>
+      </w:pPr>
+      <w:bookmarkStart w:id="34" w:name="_Toc104897516"/>
+      <w:r>
+        <w:rPr>
+          <w:lang w:val="en-AU"/>
+        </w:rPr>
+        <w:lastRenderedPageBreak/>
+        <w:t>FAQ / Troubleshooting</w:t>
+      </w:r>
+      <w:bookmarkEnd w:id="34"/>
+    </w:p>
+    <w:p>
+      <w:r>
         <w:t>Here are a number of commonly encountered problems, and their solutions</w:t>
       </w:r>
       <w:r>
@@ -7153,7 +7329,6 @@
         <w:rPr>
           <w:lang w:val="en-US"/>
         </w:rPr>
-        <w:lastRenderedPageBreak/>
         <w:t xml:space="preserve">Problem: </w:t>
       </w:r>
       <w:proofErr w:type="gramStart"/>
@@ -7658,15 +7833,7 @@
         <w:rPr>
           <w:rFonts w:cstheme="minorHAnsi"/>
         </w:rPr>
-        <w:t xml:space="preserve"> Most likely, you have sel</w:t>
-      </w:r>
-      <w:bookmarkStart w:id="34" w:name="_GoBack"/>
-      <w:bookmarkEnd w:id="34"/>
-      <w:r>
-        <w:rPr>
-          <w:rFonts w:cstheme="minorHAnsi"/>
-        </w:rPr>
-        <w:t>ected one of your environment folders as the root folder. Read up on the root folder (</w:t>
+        <w:t xml:space="preserve"> Most likely, you have selected one of your environment folders as the root folder. Read up on the root folder (</w:t>
       </w:r>
       <w:r>
         <w:rPr>
@@ -7877,7 +8044,7 @@
           <w:rPr>
             <w:noProof/>
           </w:rPr>
-          <w:t>10</w:t>
+          <w:t>8</w:t>
         </w:r>
         <w:r>
           <w:rPr>
@@ -7978,6 +8145,74 @@
       </w:pPr>
       <w:r>
         <w:continuationSeparator/>
+      </w:r>
+    </w:p>
+  </w:footnote>
+  <w:footnote w:id="1">
+    <w:p>
+      <w:pPr>
+        <w:pStyle w:val="FootnoteText"/>
+      </w:pPr>
+      <w:r>
+        <w:rPr>
+          <w:rStyle w:val="FootnoteReference"/>
+        </w:rPr>
+        <w:footnoteRef/>
+      </w:r>
+      <w:r>
+        <w:t xml:space="preserve"> </w:t>
+      </w:r>
+      <w:proofErr w:type="gramStart"/>
+      <w:r>
+        <w:t>Here’s</w:t>
+      </w:r>
+      <w:proofErr w:type="gramEnd"/>
+      <w:r>
+        <w:t xml:space="preserve"> how the processing works in detail: Any dark measurements taken within the same minute will be averaged. After that, any photographs that </w:t>
+      </w:r>
+      <w:proofErr w:type="gramStart"/>
+      <w:r>
+        <w:t>were taken</w:t>
+      </w:r>
+      <w:proofErr w:type="gramEnd"/>
+      <w:r>
+        <w:t xml:space="preserve"> </w:t>
+      </w:r>
+      <w:r>
+        <w:rPr>
+          <w:i/>
+        </w:rPr>
+        <w:t>before</w:t>
+      </w:r>
+      <w:r>
+        <w:t xml:space="preserve"> any dark measurements are corrected with the </w:t>
+      </w:r>
+      <w:r>
+        <w:rPr>
+          <w:i/>
+        </w:rPr>
+        <w:t>first</w:t>
+      </w:r>
+      <w:r>
+        <w:t xml:space="preserve"> dark measurement; those that were taken </w:t>
+      </w:r>
+      <w:r>
+        <w:rPr>
+          <w:i/>
+        </w:rPr>
+        <w:t>after</w:t>
+      </w:r>
+      <w:r>
+        <w:t xml:space="preserve"> all dark measurement are corrected with the </w:t>
+      </w:r>
+      <w:r>
+        <w:rPr>
+          <w:i/>
+        </w:rPr>
+        <w:t>last</w:t>
+      </w:r>
+      <w:r>
+        <w:t xml:space="preserve"> dark measurement; and those that were taken in between use a linearly interpolated correction value.</w:t>
       </w:r>
     </w:p>
   </w:footnote>
@@ -13479,6 +13714,45 @@
       <w:lang w:eastAsia="en-AU"/>
     </w:rPr>
   </w:style>
+  <w:style w:type="paragraph" w:styleId="FootnoteText">
+    <w:name w:val="footnote text"/>
+    <w:basedOn w:val="Normal"/>
+    <w:link w:val="FootnoteTextChar"/>
+    <w:uiPriority w:val="99"/>
+    <w:semiHidden/>
+    <w:unhideWhenUsed/>
+    <w:rsid w:val="007F39A9"/>
+    <w:pPr>
+      <w:spacing w:after="0" w:line="240" w:lineRule="auto"/>
+    </w:pPr>
+    <w:rPr>
+      <w:sz w:val="20"/>
+      <w:szCs w:val="20"/>
+    </w:rPr>
+  </w:style>
+  <w:style w:type="character" w:customStyle="1" w:styleId="FootnoteTextChar">
+    <w:name w:val="Footnote Text Char"/>
+    <w:basedOn w:val="DefaultParagraphFont"/>
+    <w:link w:val="FootnoteText"/>
+    <w:uiPriority w:val="99"/>
+    <w:semiHidden/>
+    <w:rsid w:val="007F39A9"/>
+    <w:rPr>
+      <w:sz w:val="20"/>
+      <w:szCs w:val="20"/>
+    </w:rPr>
+  </w:style>
+  <w:style w:type="character" w:styleId="FootnoteReference">
+    <w:name w:val="footnote reference"/>
+    <w:basedOn w:val="DefaultParagraphFont"/>
+    <w:uiPriority w:val="99"/>
+    <w:semiHidden/>
+    <w:unhideWhenUsed/>
+    <w:rsid w:val="007F39A9"/>
+    <w:rPr>
+      <w:vertAlign w:val="superscript"/>
+    </w:rPr>
+  </w:style>
 </w:styles>
 </file>
 
@@ -13748,7 +14022,7 @@
 </file>
 
 <file path=customXml/itemProps1.xml><?xml version="1.0" encoding="utf-8"?>
-<ds:datastoreItem xmlns:ds="http://schemas.openxmlformats.org/officeDocument/2006/customXml" ds:itemID="{3C22CF46-3E43-46E1-BFF3-6EB03960B9F1}">
+<ds:datastoreItem xmlns:ds="http://schemas.openxmlformats.org/officeDocument/2006/customXml" ds:itemID="{E2868B83-C303-475B-887A-11D87DF38A8F}">
   <ds:schemaRefs>
     <ds:schemaRef ds:uri="http://schemas.openxmlformats.org/officeDocument/2006/bibliography"/>
   </ds:schemaRefs>

</xml_diff>